<commit_message>
commit 3 - funcionalidades corrigidas e finalização do código
</commit_message>
<xml_diff>
--- a/templatedoc/input.docx
+++ b/templatedoc/input.docx
@@ -215,19 +215,7 @@
               <w:rPr>
                 <w:rFonts w:ascii="Calibri" w:eastAsia="Calibri" w:hAnsi="Calibri" w:cs="Calibri"/>
               </w:rPr>
-              <w:t>{</w:t>
-            </w:r>
-            <w:r>
-              <w:rPr>
-                <w:rFonts w:ascii="Calibri" w:eastAsia="Calibri" w:hAnsi="Calibri" w:cs="Calibri"/>
-              </w:rPr>
-              <w:t>nome</w:t>
-            </w:r>
-            <w:r>
-              <w:rPr>
-                <w:rFonts w:ascii="Calibri" w:eastAsia="Calibri" w:hAnsi="Calibri" w:cs="Calibri"/>
-              </w:rPr>
-              <w:t>}</w:t>
+              <w:t>{nome}</w:t>
             </w:r>
           </w:p>
         </w:tc>
@@ -293,19 +281,7 @@
               <w:rPr>
                 <w:rFonts w:ascii="Calibri" w:eastAsia="Calibri" w:hAnsi="Calibri" w:cs="Calibri"/>
               </w:rPr>
-              <w:t>{n</w:t>
-            </w:r>
-            <w:r>
-              <w:rPr>
-                <w:rFonts w:ascii="Calibri" w:eastAsia="Calibri" w:hAnsi="Calibri" w:cs="Calibri"/>
-              </w:rPr>
-              <w:t>acionalidade</w:t>
-            </w:r>
-            <w:r>
-              <w:rPr>
-                <w:rFonts w:ascii="Calibri" w:eastAsia="Calibri" w:hAnsi="Calibri" w:cs="Calibri"/>
-              </w:rPr>
-              <w:t>}</w:t>
+              <w:t>{nacionalidade}</w:t>
             </w:r>
           </w:p>
         </w:tc>
@@ -376,7 +352,19 @@
               <w:rPr>
                 <w:rFonts w:ascii="Calibri" w:eastAsia="Calibri" w:hAnsi="Calibri" w:cs="Calibri"/>
               </w:rPr>
-              <w:t>estadocivil</w:t>
+              <w:t>estado</w:t>
+            </w:r>
+            <w:r>
+              <w:rPr>
+                <w:rFonts w:ascii="Calibri" w:eastAsia="Calibri" w:hAnsi="Calibri" w:cs="Calibri"/>
+              </w:rPr>
+              <w:t>Ci</w:t>
+            </w:r>
+            <w:r>
+              <w:rPr>
+                <w:rFonts w:ascii="Calibri" w:eastAsia="Calibri" w:hAnsi="Calibri" w:cs="Calibri"/>
+              </w:rPr>
+              <w:t>vil</w:t>
             </w:r>
             <w:proofErr w:type="spellEnd"/>
             <w:r>
@@ -525,7 +513,33 @@
               <w:rPr>
                 <w:rFonts w:ascii="Calibri" w:eastAsia="Calibri" w:hAnsi="Calibri" w:cs="Calibri"/>
               </w:rPr>
-              <w:t>{endereço}</w:t>
+              <w:t>{</w:t>
+            </w:r>
+            <w:proofErr w:type="spellStart"/>
+            <w:r>
+              <w:rPr>
+                <w:rFonts w:ascii="Calibri" w:eastAsia="Calibri" w:hAnsi="Calibri" w:cs="Calibri"/>
+              </w:rPr>
+              <w:t>endere</w:t>
+            </w:r>
+            <w:r>
+              <w:rPr>
+                <w:rFonts w:ascii="Calibri" w:eastAsia="Calibri" w:hAnsi="Calibri" w:cs="Calibri"/>
+              </w:rPr>
+              <w:t>c</w:t>
+            </w:r>
+            <w:r>
+              <w:rPr>
+                <w:rFonts w:ascii="Calibri" w:eastAsia="Calibri" w:hAnsi="Calibri" w:cs="Calibri"/>
+              </w:rPr>
+              <w:t>o</w:t>
+            </w:r>
+            <w:proofErr w:type="spellEnd"/>
+            <w:r>
+              <w:rPr>
+                <w:rFonts w:ascii="Calibri" w:eastAsia="Calibri" w:hAnsi="Calibri" w:cs="Calibri"/>
+              </w:rPr>
+              <w:t>}</w:t>
             </w:r>
           </w:p>
         </w:tc>
@@ -589,19 +603,7 @@
               <w:rPr>
                 <w:rFonts w:ascii="Calibri" w:eastAsia="Calibri" w:hAnsi="Calibri" w:cs="Calibri"/>
               </w:rPr>
-              <w:t>{b</w:t>
-            </w:r>
-            <w:r>
-              <w:rPr>
-                <w:rFonts w:ascii="Calibri" w:eastAsia="Calibri" w:hAnsi="Calibri" w:cs="Calibri"/>
-              </w:rPr>
-              <w:t>airro</w:t>
-            </w:r>
-            <w:r>
-              <w:rPr>
-                <w:rFonts w:ascii="Calibri" w:eastAsia="Calibri" w:hAnsi="Calibri" w:cs="Calibri"/>
-              </w:rPr>
-              <w:t>}</w:t>
+              <w:t>{bairro}</w:t>
             </w:r>
           </w:p>
         </w:tc>
@@ -667,19 +669,7 @@
               <w:rPr>
                 <w:rFonts w:ascii="Calibri" w:eastAsia="Calibri" w:hAnsi="Calibri" w:cs="Calibri"/>
               </w:rPr>
-              <w:t>{c</w:t>
-            </w:r>
-            <w:r>
-              <w:rPr>
-                <w:rFonts w:ascii="Calibri" w:eastAsia="Calibri" w:hAnsi="Calibri" w:cs="Calibri"/>
-              </w:rPr>
-              <w:t>idade</w:t>
-            </w:r>
-            <w:r>
-              <w:rPr>
-                <w:rFonts w:ascii="Calibri" w:eastAsia="Calibri" w:hAnsi="Calibri" w:cs="Calibri"/>
-              </w:rPr>
-              <w:t>}</w:t>
+              <w:t>{cidade}</w:t>
             </w:r>
           </w:p>
         </w:tc>
@@ -1329,25 +1319,7 @@
         <w:rPr>
           <w:rFonts w:ascii="Calibri" w:eastAsia="Calibri" w:hAnsi="Calibri" w:cs="Calibri"/>
         </w:rPr>
-        <w:t>Rio de Janeiro</w:t>
-      </w:r>
-      <w:r>
-        <w:rPr>
-          <w:rFonts w:ascii="Calibri" w:eastAsia="Calibri" w:hAnsi="Calibri" w:cs="Calibri"/>
-        </w:rPr>
-        <w:t xml:space="preserve">, </w:t>
-      </w:r>
-      <w:r>
-        <w:rPr>
-          <w:rFonts w:ascii="Calibri" w:eastAsia="Calibri" w:hAnsi="Calibri" w:cs="Calibri"/>
-        </w:rPr>
-        <w:t>{data}</w:t>
-      </w:r>
-      <w:r>
-        <w:rPr>
-          <w:rFonts w:ascii="Calibri" w:eastAsia="Calibri" w:hAnsi="Calibri" w:cs="Calibri"/>
-        </w:rPr>
-        <w:t>.</w:t>
+        <w:t>Rio de Janeiro, {data}.</w:t>
       </w:r>
     </w:p>
     <w:p>
@@ -2154,12 +2126,6 @@
     <w:tblPr>
       <w:tblStyleRowBandSize w:val="1"/>
       <w:tblStyleColBandSize w:val="1"/>
-      <w:tblCellMar>
-        <w:top w:w="0" w:type="dxa"/>
-        <w:left w:w="0" w:type="dxa"/>
-        <w:bottom w:w="0" w:type="dxa"/>
-        <w:right w:w="0" w:type="dxa"/>
-      </w:tblCellMar>
     </w:tblPr>
   </w:style>
   <w:style w:type="table" w:customStyle="1" w:styleId="a0">
@@ -2171,12 +2137,6 @@
     <w:tblPr>
       <w:tblStyleRowBandSize w:val="1"/>
       <w:tblStyleColBandSize w:val="1"/>
-      <w:tblCellMar>
-        <w:top w:w="0" w:type="dxa"/>
-        <w:left w:w="0" w:type="dxa"/>
-        <w:bottom w:w="0" w:type="dxa"/>
-        <w:right w:w="0" w:type="dxa"/>
-      </w:tblCellMar>
     </w:tblPr>
   </w:style>
   <w:style w:type="table" w:customStyle="1" w:styleId="a1">
@@ -2188,12 +2148,6 @@
     <w:tblPr>
       <w:tblStyleRowBandSize w:val="1"/>
       <w:tblStyleColBandSize w:val="1"/>
-      <w:tblCellMar>
-        <w:top w:w="0" w:type="dxa"/>
-        <w:left w:w="0" w:type="dxa"/>
-        <w:bottom w:w="0" w:type="dxa"/>
-        <w:right w:w="0" w:type="dxa"/>
-      </w:tblCellMar>
     </w:tblPr>
   </w:style>
   <w:style w:type="table" w:customStyle="1" w:styleId="a2">
@@ -2205,12 +2159,6 @@
     <w:tblPr>
       <w:tblStyleRowBandSize w:val="1"/>
       <w:tblStyleColBandSize w:val="1"/>
-      <w:tblCellMar>
-        <w:top w:w="0" w:type="dxa"/>
-        <w:left w:w="0" w:type="dxa"/>
-        <w:bottom w:w="0" w:type="dxa"/>
-        <w:right w:w="0" w:type="dxa"/>
-      </w:tblCellMar>
     </w:tblPr>
   </w:style>
 </w:styles>

</xml_diff>